<commit_message>
Work in Progress Nov 29
</commit_message>
<xml_diff>
--- a/capstone/Capstone Project Report.docx
+++ b/capstone/Capstone Project Report.docx
@@ -165,7 +165,35 @@
           <w:rFonts w:ascii="Calibri" w:hAnsi="Calibri" w:cs="Times New Roman"/>
           <w:color w:val="000000" w:themeColor="text1"/>
         </w:rPr>
-        <w:t xml:space="preserve">This project is intended to build a machine learning mechanism to detect fraud in credit card transactions. This </w:t>
+        <w:t xml:space="preserve">This project is intended to build a machine learning </w:t>
+      </w:r>
+      <w:r>
+        <w:rPr>
+          <w:rFonts w:ascii="Calibri" w:hAnsi="Calibri" w:cs="Times New Roman"/>
+          <w:color w:val="000000" w:themeColor="text1"/>
+        </w:rPr>
+        <w:t>algorithm</w:t>
+      </w:r>
+      <w:r>
+        <w:rPr>
+          <w:rFonts w:ascii="Calibri" w:hAnsi="Calibri" w:cs="Times New Roman"/>
+          <w:color w:val="000000" w:themeColor="text1"/>
+        </w:rPr>
+        <w:t xml:space="preserve"> to </w:t>
+      </w:r>
+      <w:r>
+        <w:rPr>
+          <w:rFonts w:ascii="Calibri" w:hAnsi="Calibri" w:cs="Times New Roman"/>
+          <w:color w:val="000000" w:themeColor="text1"/>
+        </w:rPr>
+        <w:t xml:space="preserve">effectively </w:t>
+      </w:r>
+      <w:r>
+        <w:rPr>
+          <w:rFonts w:ascii="Calibri" w:hAnsi="Calibri" w:cs="Times New Roman"/>
+          <w:color w:val="000000" w:themeColor="text1"/>
+        </w:rPr>
+        <w:t xml:space="preserve">detect fraud in credit card transactions. This </w:t>
       </w:r>
       <w:r>
         <w:rPr>
@@ -391,20 +419,12 @@
           <w:color w:val="000000" w:themeColor="text1"/>
         </w:rPr>
       </w:pPr>
-    </w:p>
-    <w:p>
-      <w:pPr>
-        <w:spacing w:before="100" w:beforeAutospacing="1" w:after="100" w:afterAutospacing="1"/>
-        <w:rPr>
-          <w:rFonts w:ascii="Calibri" w:hAnsi="Calibri" w:cs="Times New Roman"/>
-          <w:color w:val="FF0000"/>
-        </w:rPr>
-      </w:pPr>
-      <w:r>
-        <w:rPr>
-          <w:rFonts w:ascii="Calibri" w:hAnsi="Calibri" w:cs="Times New Roman"/>
-          <w:color w:val="FF0000"/>
-        </w:rPr>
+      <w:r>
+        <w:rPr>
+          <w:rFonts w:ascii="Calibri" w:hAnsi="Calibri" w:cs="Times New Roman"/>
+          <w:color w:val="FF0000"/>
+        </w:rPr>
+        <w:lastRenderedPageBreak/>
         <w:t>In this section, look to provide a high-level overview of the project in layman’s terms. Questions to ask yourself when writing this section:</w:t>
       </w:r>
     </w:p>
@@ -459,7 +479,7 @@
         <w:rPr>
           <w:rFonts w:ascii="Calibri" w:eastAsia="Times New Roman" w:hAnsi="Calibri" w:cs="Times New Roman"/>
           <w:bCs/>
-          <w:color w:val="FF0000"/>
+          <w:color w:val="000000" w:themeColor="text1"/>
           <w:sz w:val="27"/>
           <w:szCs w:val="27"/>
         </w:rPr>
@@ -469,7 +489,7 @@
           <w:rFonts w:ascii="Calibri" w:eastAsia="Times New Roman" w:hAnsi="Calibri" w:cs="Times New Roman"/>
           <w:b/>
           <w:bCs/>
-          <w:color w:val="FF0000"/>
+          <w:color w:val="000000" w:themeColor="text1"/>
           <w:sz w:val="27"/>
           <w:szCs w:val="27"/>
         </w:rPr>
@@ -566,7 +586,35 @@
           <w:rFonts w:ascii="Calibri" w:hAnsi="Calibri" w:cs="Times New Roman"/>
           <w:color w:val="000000" w:themeColor="text1"/>
         </w:rPr>
-        <w:t xml:space="preserve">in one of two potential classes i.e. fraudulent or not fraudulent, we will use </w:t>
+        <w:t xml:space="preserve">in one of two potential classes i.e. fraudulent </w:t>
+      </w:r>
+      <w:r>
+        <w:rPr>
+          <w:rFonts w:ascii="Calibri" w:hAnsi="Calibri" w:cs="Times New Roman"/>
+          <w:color w:val="000000" w:themeColor="text1"/>
+        </w:rPr>
+        <w:t xml:space="preserve">(Class 1) </w:t>
+      </w:r>
+      <w:r>
+        <w:rPr>
+          <w:rFonts w:ascii="Calibri" w:hAnsi="Calibri" w:cs="Times New Roman"/>
+          <w:color w:val="000000" w:themeColor="text1"/>
+        </w:rPr>
+        <w:t xml:space="preserve">or </w:t>
+      </w:r>
+      <w:r>
+        <w:rPr>
+          <w:rFonts w:ascii="Calibri" w:hAnsi="Calibri" w:cs="Times New Roman"/>
+          <w:color w:val="000000" w:themeColor="text1"/>
+        </w:rPr>
+        <w:t>legitimate (Class 0)</w:t>
+      </w:r>
+      <w:r>
+        <w:rPr>
+          <w:rFonts w:ascii="Calibri" w:hAnsi="Calibri" w:cs="Times New Roman"/>
+          <w:color w:val="000000" w:themeColor="text1"/>
+        </w:rPr>
+        <w:t xml:space="preserve">, we will use </w:t>
       </w:r>
       <w:r>
         <w:rPr>
@@ -594,6 +642,13 @@
           <w:rFonts w:ascii="Calibri" w:hAnsi="Calibri" w:cs="Times New Roman"/>
           <w:color w:val="000000" w:themeColor="text1"/>
         </w:rPr>
+        <w:t xml:space="preserve"> to determine which class each transaction belongs to</w:t>
+      </w:r>
+      <w:r>
+        <w:rPr>
+          <w:rFonts w:ascii="Calibri" w:hAnsi="Calibri" w:cs="Times New Roman"/>
+          <w:color w:val="000000" w:themeColor="text1"/>
+        </w:rPr>
         <w:t>.</w:t>
       </w:r>
     </w:p>
@@ -710,7 +765,21 @@
           <w:rFonts w:ascii="Calibri" w:hAnsi="Calibri" w:cs="Times New Roman"/>
           <w:color w:val="000000" w:themeColor="text1"/>
         </w:rPr>
-        <w:t>the features and ensure that none of them dominate simply due to their higher range of values.</w:t>
+        <w:t xml:space="preserve">the features and ensure that none of them dominate simply due to their higher </w:t>
+      </w:r>
+      <w:r>
+        <w:rPr>
+          <w:rFonts w:ascii="Calibri" w:hAnsi="Calibri" w:cs="Times New Roman"/>
+          <w:color w:val="000000" w:themeColor="text1"/>
+        </w:rPr>
+        <w:t>numerical</w:t>
+      </w:r>
+      <w:r>
+        <w:rPr>
+          <w:rFonts w:ascii="Calibri" w:hAnsi="Calibri" w:cs="Times New Roman"/>
+          <w:color w:val="000000" w:themeColor="text1"/>
+        </w:rPr>
+        <w:t xml:space="preserve"> values.</w:t>
       </w:r>
     </w:p>
     <w:p>
@@ -1066,78 +1135,6 @@
           <w:color w:val="FF0000"/>
         </w:rPr>
         <w:t>Have you provided reasonable justification for the metrics chosen based on the problem and solution?</w:t>
-      </w:r>
-    </w:p>
-    <w:p>
-      <w:pPr>
-        <w:spacing w:before="100" w:beforeAutospacing="1" w:after="100" w:afterAutospacing="1"/>
-        <w:rPr>
-          <w:rFonts w:ascii="Calibri" w:hAnsi="Calibri" w:cs="Times New Roman"/>
-          <w:color w:val="000000" w:themeColor="text1"/>
-        </w:rPr>
-      </w:pPr>
-      <w:r>
-        <w:rPr>
-          <w:rFonts w:ascii="Calibri" w:hAnsi="Calibri" w:cs="Times New Roman"/>
-          <w:color w:val="000000" w:themeColor="text1"/>
-        </w:rPr>
-        <w:t>While defining the metrics that we will use, we will keep in mind the fact that the ultimate objective of this algorithm is to minimize the loss due to fraudulent transactions</w:t>
-      </w:r>
-      <w:r>
-        <w:rPr>
-          <w:rFonts w:ascii="Calibri" w:hAnsi="Calibri" w:cs="Times New Roman"/>
-          <w:color w:val="000000" w:themeColor="text1"/>
-        </w:rPr>
-        <w:t>.</w:t>
-      </w:r>
-      <w:r>
-        <w:rPr>
-          <w:rFonts w:ascii="Calibri" w:hAnsi="Calibri" w:cs="Times New Roman"/>
-          <w:color w:val="000000" w:themeColor="text1"/>
-        </w:rPr>
-        <w:t xml:space="preserve"> In this context, a fraudulent transaction for $ 2,000 obviously costs </w:t>
-      </w:r>
-      <w:r>
-        <w:rPr>
-          <w:rFonts w:ascii="Calibri" w:hAnsi="Calibri" w:cs="Times New Roman"/>
-          <w:color w:val="000000" w:themeColor="text1"/>
-        </w:rPr>
-        <w:t xml:space="preserve">the credit provider way </w:t>
-      </w:r>
-      <w:r>
-        <w:rPr>
-          <w:rFonts w:ascii="Calibri" w:hAnsi="Calibri" w:cs="Times New Roman"/>
-          <w:color w:val="000000" w:themeColor="text1"/>
-        </w:rPr>
-        <w:t xml:space="preserve">more than a fraudulent transaction that costs $ 20. To model this effectively, we will use </w:t>
-      </w:r>
-      <w:r>
-        <w:rPr>
-          <w:rFonts w:ascii="Calibri" w:hAnsi="Calibri" w:cs="Times New Roman"/>
-          <w:color w:val="000000" w:themeColor="text1"/>
-        </w:rPr>
-        <w:t xml:space="preserve">example dependent </w:t>
-      </w:r>
-      <w:r>
-        <w:rPr>
-          <w:rFonts w:ascii="Calibri" w:hAnsi="Calibri" w:cs="Times New Roman"/>
-          <w:color w:val="000000" w:themeColor="text1"/>
-        </w:rPr>
-        <w:t xml:space="preserve">classification methods instead of the basic algorithms that will </w:t>
-      </w:r>
-      <w:r>
-        <w:rPr>
-          <w:rFonts w:ascii="Calibri" w:hAnsi="Calibri" w:cs="Times New Roman"/>
-          <w:color w:val="000000" w:themeColor="text1"/>
-        </w:rPr>
-        <w:t xml:space="preserve">(incorrectly) </w:t>
-      </w:r>
-      <w:r>
-        <w:rPr>
-          <w:rFonts w:ascii="Calibri" w:hAnsi="Calibri" w:cs="Times New Roman"/>
-          <w:color w:val="000000" w:themeColor="text1"/>
-        </w:rPr>
-        <w:t>consider all fraudulent transactions to be equivalent.</w:t>
       </w:r>
     </w:p>
     <w:p>
@@ -1351,6 +1348,106 @@
     </w:p>
     <w:p>
       <w:pPr>
+        <w:pStyle w:val="ListParagraph"/>
+        <w:numPr>
+          <w:ilvl w:val="0"/>
+          <w:numId w:val="3"/>
+        </w:numPr>
+        <w:spacing w:before="100" w:beforeAutospacing="1" w:after="100" w:afterAutospacing="1"/>
+        <w:rPr>
+          <w:rFonts w:ascii="Calibri" w:hAnsi="Calibri" w:cs="Times New Roman"/>
+          <w:color w:val="000000" w:themeColor="text1"/>
+        </w:rPr>
+      </w:pPr>
+      <w:r>
+        <w:rPr>
+          <w:rFonts w:ascii="Calibri" w:hAnsi="Calibri" w:cs="Times New Roman"/>
+          <w:color w:val="000000" w:themeColor="text1"/>
+        </w:rPr>
+        <w:t>T</w:t>
+      </w:r>
+      <w:r>
+        <w:rPr>
+          <w:rFonts w:ascii="Calibri" w:hAnsi="Calibri" w:cs="Times New Roman"/>
+          <w:color w:val="000000" w:themeColor="text1"/>
+        </w:rPr>
+        <w:t xml:space="preserve">he ultimate objective </w:t>
+      </w:r>
+      <w:r>
+        <w:rPr>
+          <w:rFonts w:ascii="Calibri" w:hAnsi="Calibri" w:cs="Times New Roman"/>
+          <w:color w:val="000000" w:themeColor="text1"/>
+        </w:rPr>
+        <w:t>for the credit card provider</w:t>
+      </w:r>
+      <w:r>
+        <w:rPr>
+          <w:rFonts w:ascii="Calibri" w:hAnsi="Calibri" w:cs="Times New Roman"/>
+          <w:color w:val="000000" w:themeColor="text1"/>
+        </w:rPr>
+        <w:t xml:space="preserve"> is to minimize the loss due to fraudulent transactions. In this context, a fraudulent transaction for $ 2,000 obviously costs the credit provider way more than a fraudulent transaction that costs $ 20. </w:t>
+      </w:r>
+      <w:r>
+        <w:rPr>
+          <w:rFonts w:ascii="Calibri" w:hAnsi="Calibri" w:cs="Times New Roman"/>
+          <w:color w:val="000000" w:themeColor="text1"/>
+        </w:rPr>
+        <w:t>Measuring this will mean determining the total loss for all misclassified transactions. This can be defined as the sum of the following</w:t>
+      </w:r>
+    </w:p>
+    <w:p>
+      <w:pPr>
+        <w:pStyle w:val="ListParagraph"/>
+        <w:numPr>
+          <w:ilvl w:val="1"/>
+          <w:numId w:val="3"/>
+        </w:numPr>
+        <w:spacing w:before="100" w:beforeAutospacing="1" w:after="100" w:afterAutospacing="1"/>
+        <w:rPr>
+          <w:rFonts w:ascii="Calibri" w:hAnsi="Calibri" w:cs="Times New Roman"/>
+          <w:color w:val="000000" w:themeColor="text1"/>
+        </w:rPr>
+      </w:pPr>
+      <w:r>
+        <w:rPr>
+          <w:rFonts w:ascii="Calibri" w:hAnsi="Calibri" w:cs="Times New Roman"/>
+          <w:color w:val="000000" w:themeColor="text1"/>
+        </w:rPr>
+        <w:t>For False Negative transactions, the loss is the transaction amount</w:t>
+      </w:r>
+    </w:p>
+    <w:p>
+      <w:pPr>
+        <w:pStyle w:val="ListParagraph"/>
+        <w:numPr>
+          <w:ilvl w:val="1"/>
+          <w:numId w:val="3"/>
+        </w:numPr>
+        <w:spacing w:before="100" w:beforeAutospacing="1" w:after="100" w:afterAutospacing="1"/>
+        <w:rPr>
+          <w:rFonts w:ascii="Calibri" w:hAnsi="Calibri" w:cs="Times New Roman"/>
+          <w:color w:val="000000" w:themeColor="text1"/>
+        </w:rPr>
+      </w:pPr>
+      <w:r>
+        <w:rPr>
+          <w:rFonts w:ascii="Calibri" w:hAnsi="Calibri" w:cs="Times New Roman"/>
+          <w:color w:val="000000" w:themeColor="text1"/>
+        </w:rPr>
+        <w:t xml:space="preserve">For False positive transactions, the customer will have to prove that the transaction is legitimate and hence the loss can be viewed as a notional amount (to cover the cost of processing + potential annoyance to the customer) </w:t>
+      </w:r>
+    </w:p>
+    <w:p>
+      <w:pPr>
+        <w:spacing w:before="100" w:beforeAutospacing="1" w:after="100" w:afterAutospacing="1"/>
+        <w:rPr>
+          <w:rFonts w:ascii="Calibri" w:hAnsi="Calibri" w:cs="Times New Roman"/>
+          <w:color w:val="000000" w:themeColor="text1"/>
+        </w:rPr>
+      </w:pPr>
+    </w:p>
+    <w:p>
+      <w:pPr>
         <w:spacing w:before="100" w:beforeAutospacing="1" w:after="100" w:afterAutospacing="1"/>
         <w:outlineLvl w:val="1"/>
         <w:rPr>
@@ -1978,7 +2075,16 @@
           <w:rFonts w:ascii="Calibri" w:hAnsi="Calibri" w:cs="Times New Roman"/>
           <w:color w:val="FF0000"/>
         </w:rPr>
-        <w:t>In this section, you will need to provide some form of visualization that summarizes or extracts a relevant characteristic or feature about the data. The visualization should adequately support the data being used. Discuss why this visualization was chosen and how it is relevant. Questions to ask yourself when writing this section:</w:t>
+        <w:t xml:space="preserve">In this section, you will need to provide some form of visualization that summarizes or extracts a relevant characteristic or feature about the data. The visualization should adequately support </w:t>
+      </w:r>
+      <w:bookmarkStart w:id="0" w:name="_GoBack"/>
+      <w:bookmarkEnd w:id="0"/>
+      <w:r>
+        <w:rPr>
+          <w:rFonts w:ascii="Calibri" w:hAnsi="Calibri" w:cs="Times New Roman"/>
+          <w:color w:val="FF0000"/>
+        </w:rPr>
+        <w:t>the data being used. Discuss why this visualization was chosen and how it is relevant. Questions to ask yourself when writing this section:</w:t>
       </w:r>
     </w:p>
     <w:p>
@@ -2134,8 +2240,6 @@
         </w:rPr>
         <w:t xml:space="preserve"> weights</w:t>
       </w:r>
-      <w:bookmarkStart w:id="0" w:name="_GoBack"/>
-      <w:bookmarkEnd w:id="0"/>
     </w:p>
     <w:p>
       <w:pPr>
@@ -2266,6 +2370,117 @@
           <w:sz w:val="27"/>
           <w:szCs w:val="27"/>
         </w:rPr>
+        <w:t>We will use the following basic classification algorithms</w:t>
+      </w:r>
+    </w:p>
+    <w:p>
+      <w:pPr>
+        <w:spacing w:before="100" w:beforeAutospacing="1" w:after="100" w:afterAutospacing="1"/>
+        <w:outlineLvl w:val="2"/>
+        <w:rPr>
+          <w:rFonts w:ascii="Calibri" w:eastAsia="Times New Roman" w:hAnsi="Calibri" w:cs="Times New Roman"/>
+          <w:bCs/>
+          <w:color w:val="FF0000"/>
+          <w:sz w:val="27"/>
+          <w:szCs w:val="27"/>
+        </w:rPr>
+      </w:pPr>
+      <w:r>
+        <w:rPr>
+          <w:rFonts w:ascii="Calibri" w:eastAsia="Times New Roman" w:hAnsi="Calibri" w:cs="Times New Roman"/>
+          <w:bCs/>
+          <w:color w:val="FF0000"/>
+          <w:sz w:val="27"/>
+          <w:szCs w:val="27"/>
+        </w:rPr>
+        <w:t xml:space="preserve">Naïve Bayes – from a study of the research, it is clear that this is unlikely to perform well since the </w:t>
+      </w:r>
+      <w:r>
+        <w:rPr>
+          <w:rFonts w:ascii="Calibri" w:eastAsia="Times New Roman" w:hAnsi="Calibri" w:cs="Times New Roman"/>
+          <w:bCs/>
+          <w:color w:val="FF0000"/>
+          <w:sz w:val="27"/>
+          <w:szCs w:val="27"/>
+        </w:rPr>
+        <w:t>algorithm biases prediction</w:t>
+      </w:r>
+      <w:r>
+        <w:rPr>
+          <w:rFonts w:ascii="Calibri" w:eastAsia="Times New Roman" w:hAnsi="Calibri" w:cs="Times New Roman"/>
+          <w:bCs/>
+          <w:color w:val="FF0000"/>
+          <w:sz w:val="27"/>
+          <w:szCs w:val="27"/>
+        </w:rPr>
+        <w:t xml:space="preserve"> in favor of the majority class</w:t>
+      </w:r>
+      <w:r>
+        <w:rPr>
+          <w:rFonts w:ascii="Calibri" w:eastAsia="Times New Roman" w:hAnsi="Calibri" w:cs="Times New Roman"/>
+          <w:bCs/>
+          <w:color w:val="FF0000"/>
+          <w:sz w:val="27"/>
+          <w:szCs w:val="27"/>
+        </w:rPr>
+        <w:t xml:space="preserve"> i.e. [No Fraud]</w:t>
+      </w:r>
+      <w:r>
+        <w:rPr>
+          <w:rFonts w:ascii="Calibri" w:eastAsia="Times New Roman" w:hAnsi="Calibri" w:cs="Times New Roman"/>
+          <w:bCs/>
+          <w:color w:val="FF0000"/>
+          <w:sz w:val="27"/>
+          <w:szCs w:val="27"/>
+        </w:rPr>
+        <w:t>. Hence, we will need to balance the dataset prior to using this model.</w:t>
+      </w:r>
+    </w:p>
+    <w:p>
+      <w:pPr>
+        <w:spacing w:before="100" w:beforeAutospacing="1" w:after="100" w:afterAutospacing="1"/>
+        <w:outlineLvl w:val="2"/>
+        <w:rPr>
+          <w:rFonts w:ascii="Calibri" w:eastAsia="Times New Roman" w:hAnsi="Calibri" w:cs="Times New Roman"/>
+          <w:bCs/>
+          <w:color w:val="FF0000"/>
+          <w:sz w:val="27"/>
+          <w:szCs w:val="27"/>
+        </w:rPr>
+      </w:pPr>
+      <w:r>
+        <w:rPr>
+          <w:rFonts w:ascii="Calibri" w:eastAsia="Times New Roman" w:hAnsi="Calibri" w:cs="Times New Roman"/>
+          <w:bCs/>
+          <w:color w:val="FF0000"/>
+          <w:sz w:val="27"/>
+          <w:szCs w:val="27"/>
+        </w:rPr>
+        <w:t>Logistic Regression or other scikit-learn algorithms with modified class weights. For modified sampling methods</w:t>
+      </w:r>
+    </w:p>
+    <w:p>
+      <w:pPr>
+        <w:spacing w:before="100" w:beforeAutospacing="1" w:after="100" w:afterAutospacing="1"/>
+        <w:outlineLvl w:val="2"/>
+        <w:rPr>
+          <w:rFonts w:ascii="Calibri" w:eastAsia="Times New Roman" w:hAnsi="Calibri" w:cs="Times New Roman"/>
+          <w:b/>
+          <w:bCs/>
+          <w:color w:val="FF0000"/>
+          <w:sz w:val="27"/>
+          <w:szCs w:val="27"/>
+        </w:rPr>
+      </w:pPr>
+      <w:r>
+        <w:rPr>
+          <w:rFonts w:ascii="Calibri" w:eastAsia="Times New Roman" w:hAnsi="Calibri" w:cs="Times New Roman"/>
+          <w:b/>
+          <w:bCs/>
+          <w:color w:val="FF0000"/>
+          <w:sz w:val="27"/>
+          <w:szCs w:val="27"/>
+        </w:rPr>
         <w:t>Benchmark</w:t>
       </w:r>
     </w:p>
@@ -2415,6 +2630,43 @@
           <w:szCs w:val="27"/>
         </w:rPr>
         <w:t>Data Preprocessing</w:t>
+      </w:r>
+    </w:p>
+    <w:p>
+      <w:pPr>
+        <w:spacing w:before="100" w:beforeAutospacing="1" w:after="100" w:afterAutospacing="1"/>
+        <w:rPr>
+          <w:rFonts w:ascii="Calibri" w:hAnsi="Calibri" w:cs="Times New Roman"/>
+          <w:color w:val="FF0000"/>
+        </w:rPr>
+      </w:pPr>
+      <w:r>
+        <w:rPr>
+          <w:rFonts w:ascii="Calibri" w:hAnsi="Calibri" w:cs="Times New Roman"/>
+          <w:color w:val="FF0000"/>
+        </w:rPr>
+        <w:t xml:space="preserve">On viewing a boxplot of the data, it is clear that </w:t>
+      </w:r>
+      <w:r>
+        <w:rPr>
+          <w:rFonts w:ascii="Calibri" w:hAnsi="Calibri" w:cs="Times New Roman"/>
+          <w:color w:val="FF0000"/>
+        </w:rPr>
+        <w:t>a few</w:t>
+      </w:r>
+      <w:r>
+        <w:rPr>
+          <w:rFonts w:ascii="Calibri" w:hAnsi="Calibri" w:cs="Times New Roman"/>
+          <w:color w:val="FF0000"/>
+        </w:rPr>
+        <w:t xml:space="preserve"> features are </w:t>
+      </w:r>
+      <w:r>
+        <w:rPr>
+          <w:rFonts w:ascii="Calibri" w:hAnsi="Calibri" w:cs="Times New Roman"/>
+          <w:color w:val="FF0000"/>
+        </w:rPr>
+        <w:t>at a different scale compared to the rest</w:t>
       </w:r>
     </w:p>
     <w:p>
@@ -5268,7 +5520,7 @@
         <w:sz w:val="20"/>
       </w:rPr>
     </w:lvl>
-    <w:lvl w:ilvl="1" w:tentative="1">
+    <w:lvl w:ilvl="1">
       <w:start w:val="1"/>
       <w:numFmt w:val="bullet"/>
       <w:lvlText w:val="o"/>

</xml_diff>